<commit_message>
changes made to specification document
</commit_message>
<xml_diff>
--- a/Project01LockedMe.com/LockedME.com Documentation/LockedME.com Source Code.docx
+++ b/Project01LockedMe.com/LockedME.com Documentation/LockedME.com Source Code.docx
@@ -39,6 +39,56 @@
         <w:rPr>
           <w:b/>
           <w:bCs/>
+          <w:sz w:val="24"/>
+          <w:szCs w:val="24"/>
+        </w:rPr>
+      </w:pPr>
+      <w:r>
+        <w:rPr>
+          <w:b/>
+          <w:bCs/>
+          <w:sz w:val="24"/>
+          <w:szCs w:val="24"/>
+        </w:rPr>
+        <w:t xml:space="preserve">Class </w:t>
+      </w:r>
+      <w:proofErr w:type="gramStart"/>
+      <w:r>
+        <w:rPr>
+          <w:b/>
+          <w:bCs/>
+          <w:sz w:val="24"/>
+          <w:szCs w:val="24"/>
+        </w:rPr>
+        <w:t>name  -</w:t>
+      </w:r>
+      <w:proofErr w:type="gramEnd"/>
+      <w:r>
+        <w:rPr>
+          <w:b/>
+          <w:bCs/>
+          <w:sz w:val="24"/>
+          <w:szCs w:val="24"/>
+        </w:rPr>
+        <w:t xml:space="preserve">  </w:t>
+      </w:r>
+      <w:proofErr w:type="spellStart"/>
+      <w:r>
+        <w:rPr>
+          <w:b/>
+          <w:bCs/>
+          <w:sz w:val="24"/>
+          <w:szCs w:val="24"/>
+        </w:rPr>
+        <w:t>FileOperations</w:t>
+      </w:r>
+      <w:proofErr w:type="spellEnd"/>
+    </w:p>
+    <w:p>
+      <w:pPr>
+        <w:rPr>
+          <w:b/>
+          <w:bCs/>
           <w:sz w:val="20"/>
           <w:szCs w:val="20"/>
         </w:rPr>
@@ -1336,6 +1386,7 @@
           <w:sz w:val="20"/>
           <w:szCs w:val="20"/>
         </w:rPr>
+        <w:lastRenderedPageBreak/>
         <w:tab/>
       </w:r>
       <w:r>
@@ -1503,7 +1554,6 @@
           <w:sz w:val="20"/>
           <w:szCs w:val="20"/>
         </w:rPr>
-        <w:lastRenderedPageBreak/>
         <w:tab/>
       </w:r>
       <w:r>
@@ -2938,6 +2988,7 @@
           <w:sz w:val="20"/>
           <w:szCs w:val="20"/>
         </w:rPr>
+        <w:lastRenderedPageBreak/>
         <w:tab/>
       </w:r>
       <w:r>
@@ -3046,7 +3097,6 @@
           <w:sz w:val="20"/>
           <w:szCs w:val="20"/>
         </w:rPr>
-        <w:lastRenderedPageBreak/>
         <w:tab/>
       </w:r>
       <w:r>
@@ -4576,6 +4626,7 @@
           <w:sz w:val="20"/>
           <w:szCs w:val="20"/>
         </w:rPr>
+        <w:lastRenderedPageBreak/>
         <w:tab/>
         <w:t xml:space="preserve">public void </w:t>
       </w:r>
@@ -4674,7 +4725,6 @@
           <w:sz w:val="20"/>
           <w:szCs w:val="20"/>
         </w:rPr>
-        <w:lastRenderedPageBreak/>
         <w:tab/>
       </w:r>
       <w:r>
@@ -6211,6 +6261,7 @@
           <w:sz w:val="20"/>
           <w:szCs w:val="20"/>
         </w:rPr>
+        <w:lastRenderedPageBreak/>
         <w:tab/>
       </w:r>
       <w:r>
@@ -6319,7 +6370,6 @@
           <w:sz w:val="20"/>
           <w:szCs w:val="20"/>
         </w:rPr>
-        <w:lastRenderedPageBreak/>
         <w:tab/>
       </w:r>
       <w:r>
@@ -6935,8 +6985,38 @@
         <w:rPr>
           <w:b/>
           <w:bCs/>
-          <w:sz w:val="20"/>
-          <w:szCs w:val="20"/>
+          <w:sz w:val="24"/>
+          <w:szCs w:val="24"/>
+        </w:rPr>
+      </w:pPr>
+      <w:r>
+        <w:rPr>
+          <w:b/>
+          <w:bCs/>
+          <w:sz w:val="24"/>
+          <w:szCs w:val="24"/>
+        </w:rPr>
+        <w:t xml:space="preserve">Class Name – </w:t>
+      </w:r>
+      <w:proofErr w:type="spellStart"/>
+      <w:r>
+        <w:rPr>
+          <w:b/>
+          <w:bCs/>
+          <w:sz w:val="24"/>
+          <w:szCs w:val="24"/>
+        </w:rPr>
+        <w:t>mainScreen</w:t>
+      </w:r>
+      <w:proofErr w:type="spellEnd"/>
+    </w:p>
+    <w:p>
+      <w:pPr>
+        <w:rPr>
+          <w:b/>
+          <w:bCs/>
+          <w:sz w:val="24"/>
+          <w:szCs w:val="24"/>
         </w:rPr>
       </w:pPr>
     </w:p>
@@ -9646,6 +9726,7 @@
           <w:szCs w:val="20"/>
           <w:lang w:bidi="hi-IN"/>
         </w:rPr>
+        <w:lastRenderedPageBreak/>
         <w:tab/>
       </w:r>
       <w:r>
@@ -10200,7 +10281,6 @@
           <w:szCs w:val="20"/>
           <w:lang w:bidi="hi-IN"/>
         </w:rPr>
-        <w:lastRenderedPageBreak/>
         <w:tab/>
       </w:r>
       <w:r>
@@ -10341,27 +10421,7 @@
           <w:szCs w:val="20"/>
           <w:lang w:bidi="hi-IN"/>
         </w:rPr>
-        <w:t xml:space="preserve"> </w:t>
-      </w:r>
-      <w:r>
-        <w:rPr>
-          <w:rFonts w:ascii="Consolas" w:hAnsi="Consolas" w:cs="Consolas"/>
-          <w:color w:val="2A00FF"/>
-          <w:sz w:val="20"/>
-          <w:szCs w:val="20"/>
-          <w:lang w:bidi="hi-IN"/>
-        </w:rPr>
-        <w:t xml:space="preserve">    </w:t>
-      </w:r>
-      <w:r>
-        <w:rPr>
-          <w:rFonts w:ascii="Consolas" w:hAnsi="Consolas" w:cs="Consolas"/>
-          <w:color w:val="2A00FF"/>
-          <w:sz w:val="20"/>
-          <w:szCs w:val="20"/>
-          <w:lang w:bidi="hi-IN"/>
-        </w:rPr>
-        <w:t>again!!"</w:t>
+        <w:t xml:space="preserve">     again!!"</w:t>
       </w:r>
       <w:r>
         <w:rPr>

</xml_diff>